<commit_message>
vision motion added, roll test graph finished
</commit_message>
<xml_diff>
--- a/Reference/Wiibot_EC.docx
+++ b/Reference/Wiibot_EC.docx
@@ -371,9 +371,6 @@
         <w:spacing w:before="156" w:after="156"/>
         <w:ind w:left="420"/>
         <w:jc w:val="center"/>
-        <w:rPr>
-          <w:rFonts w:hint="eastAsia"/>
-        </w:rPr>
       </w:pPr>
     </w:p>
     <w:p>
@@ -18285,9 +18282,6 @@
         <w:widowControl/>
         <w:spacing w:before="156" w:after="156"/>
         <w:ind w:firstLine="420"/>
-        <w:rPr>
-          <w:iCs/>
-        </w:rPr>
       </w:pPr>
       <m:oMathPara>
         <m:oMath>
@@ -18339,24 +18333,311 @@
         <w:spacing w:before="156" w:after="156"/>
         <w:ind w:firstLine="420"/>
         <w:rPr>
-          <w:iCs/>
-        </w:rPr>
-      </w:pPr>
-      <w:r>
-        <w:rPr>
-          <w:rFonts w:hint="eastAsia"/>
-          <w:iCs/>
+          <w:rFonts w:hint="eastAsia"/>
+        </w:rPr>
+      </w:pPr>
+      <w:r>
+        <w:rPr>
+          <w:rFonts w:hint="eastAsia"/>
         </w:rPr>
         <w:lastRenderedPageBreak/>
-        <w:t xml:space="preserve">    4.3 </w:t>
-      </w:r>
-      <w:r>
-        <w:rPr>
-          <w:rFonts w:hint="eastAsia"/>
-          <w:iCs/>
-        </w:rPr>
-        <w:t>离地检测与跳跃动作</w:t>
-      </w:r>
+        <w:t>关于机器人</w:t>
+      </w:r>
+      <w:proofErr w:type="gramStart"/>
+      <w:r>
+        <w:rPr>
+          <w:rFonts w:hint="eastAsia"/>
+        </w:rPr>
+        <w:t>横滚角的</w:t>
+      </w:r>
+      <w:proofErr w:type="gramEnd"/>
+      <w:r>
+        <w:rPr>
+          <w:rFonts w:hint="eastAsia"/>
+        </w:rPr>
+        <w:t>响应，我们通过让机器人完成单侧上坡的动作来体现。其上坡过程中的横</w:t>
+      </w:r>
+      <w:proofErr w:type="gramStart"/>
+      <w:r>
+        <w:rPr>
+          <w:rFonts w:hint="eastAsia"/>
+        </w:rPr>
+        <w:t>滚角变化</w:t>
+      </w:r>
+      <w:proofErr w:type="gramEnd"/>
+      <w:r>
+        <w:rPr>
+          <w:rFonts w:hint="eastAsia"/>
+        </w:rPr>
+        <w:t>曲线及左右腿腿长变化曲线如图</w:t>
+      </w:r>
+      <w:r>
+        <w:rPr>
+          <w:rFonts w:hint="eastAsia"/>
+        </w:rPr>
+        <w:t>12</w:t>
+      </w:r>
+      <w:r>
+        <w:rPr>
+          <w:rFonts w:hint="eastAsia"/>
+        </w:rPr>
+        <w:t>所示。</w:t>
+      </w:r>
+    </w:p>
+    <w:p>
+      <w:pPr>
+        <w:widowControl/>
+        <w:spacing w:before="156" w:after="156"/>
+        <w:jc w:val="center"/>
+        <w:rPr>
+          <w:rFonts w:hint="eastAsia"/>
+        </w:rPr>
+      </w:pPr>
+      <w:r>
+        <w:rPr>
+          <w:noProof/>
+        </w:rPr>
+        <w:drawing>
+          <wp:inline distT="0" distB="0" distL="0" distR="0" wp14:anchorId="7301EF75" wp14:editId="5C2A352F">
+            <wp:extent cx="4902200" cy="5500072"/>
+            <wp:effectExtent l="0" t="0" r="0" b="5715"/>
+            <wp:docPr id="1838476757" name="图片 4"/>
+            <wp:cNvGraphicFramePr>
+              <a:graphicFrameLocks xmlns:a="http://schemas.openxmlformats.org/drawingml/2006/main" noChangeAspect="1"/>
+            </wp:cNvGraphicFramePr>
+            <a:graphic xmlns:a="http://schemas.openxmlformats.org/drawingml/2006/main">
+              <a:graphicData uri="http://schemas.openxmlformats.org/drawingml/2006/picture">
+                <pic:pic xmlns:pic="http://schemas.openxmlformats.org/drawingml/2006/picture">
+                  <pic:nvPicPr>
+                    <pic:cNvPr id="0" name="Picture 4"/>
+                    <pic:cNvPicPr>
+                      <a:picLocks noChangeAspect="1" noChangeArrowheads="1"/>
+                    </pic:cNvPicPr>
+                  </pic:nvPicPr>
+                  <pic:blipFill>
+                    <a:blip r:embed="rId19">
+                      <a:extLst>
+                        <a:ext uri="{28A0092B-C50C-407E-A947-70E740481C1C}">
+                          <a14:useLocalDpi xmlns:a14="http://schemas.microsoft.com/office/drawing/2010/main" val="0"/>
+                        </a:ext>
+                      </a:extLst>
+                    </a:blip>
+                    <a:srcRect/>
+                    <a:stretch>
+                      <a:fillRect/>
+                    </a:stretch>
+                  </pic:blipFill>
+                  <pic:spPr bwMode="auto">
+                    <a:xfrm>
+                      <a:off x="0" y="0"/>
+                      <a:ext cx="4904101" cy="5502205"/>
+                    </a:xfrm>
+                    <a:prstGeom prst="rect">
+                      <a:avLst/>
+                    </a:prstGeom>
+                    <a:noFill/>
+                    <a:ln>
+                      <a:noFill/>
+                    </a:ln>
+                  </pic:spPr>
+                </pic:pic>
+              </a:graphicData>
+            </a:graphic>
+          </wp:inline>
+        </w:drawing>
+      </w:r>
+    </w:p>
+    <w:p>
+      <w:pPr>
+        <w:widowControl/>
+        <w:spacing w:before="156" w:after="156"/>
+        <w:jc w:val="center"/>
+      </w:pPr>
+      <w:r>
+        <w:rPr>
+          <w:rFonts w:hint="eastAsia"/>
+        </w:rPr>
+        <w:t>图</w:t>
+      </w:r>
+      <w:r>
+        <w:rPr>
+          <w:rFonts w:hint="eastAsia"/>
+        </w:rPr>
+        <w:t>1</w:t>
+      </w:r>
+      <w:r>
+        <w:rPr>
+          <w:rFonts w:hint="eastAsia"/>
+        </w:rPr>
+        <w:t>2</w:t>
+      </w:r>
+      <w:r>
+        <w:rPr>
+          <w:rFonts w:hint="eastAsia"/>
+        </w:rPr>
+        <w:t xml:space="preserve"> </w:t>
+      </w:r>
+      <w:r>
+        <w:rPr>
+          <w:rFonts w:hint="eastAsia"/>
+        </w:rPr>
+        <w:t>机器人</w:t>
+      </w:r>
+      <w:r>
+        <w:rPr>
+          <w:rFonts w:hint="eastAsia"/>
+        </w:rPr>
+        <w:t>单侧上坡时测得的机体</w:t>
+      </w:r>
+      <w:proofErr w:type="gramStart"/>
+      <w:r>
+        <w:rPr>
+          <w:rFonts w:hint="eastAsia"/>
+        </w:rPr>
+        <w:t>横滚角和</w:t>
+      </w:r>
+      <w:proofErr w:type="gramEnd"/>
+      <w:r>
+        <w:rPr>
+          <w:rFonts w:hint="eastAsia"/>
+        </w:rPr>
+        <w:t>两腿长度</w:t>
+      </w:r>
+    </w:p>
+    <w:p>
+      <w:pPr>
+        <w:widowControl/>
+        <w:spacing w:before="156" w:after="156"/>
+        <w:rPr>
+          <w:rFonts w:hint="eastAsia"/>
+        </w:rPr>
+      </w:pPr>
+      <w:r>
+        <w:rPr>
+          <w:rFonts w:hint="eastAsia"/>
+        </w:rPr>
+        <w:t xml:space="preserve">    </w:t>
+      </w:r>
+      <w:r>
+        <w:rPr>
+          <w:rFonts w:hint="eastAsia"/>
+        </w:rPr>
+        <w:t>由图</w:t>
+      </w:r>
+      <w:r>
+        <w:rPr>
+          <w:rFonts w:hint="eastAsia"/>
+        </w:rPr>
+        <w:t>12</w:t>
+      </w:r>
+      <w:r>
+        <w:rPr>
+          <w:rFonts w:hint="eastAsia"/>
+        </w:rPr>
+        <w:t>可以得到，在单侧上坡过程中，通过</w:t>
+      </w:r>
+      <w:proofErr w:type="gramStart"/>
+      <w:r>
+        <w:rPr>
+          <w:rFonts w:hint="eastAsia"/>
+        </w:rPr>
+        <w:t>横滚角</w:t>
+      </w:r>
+      <w:proofErr w:type="gramEnd"/>
+      <w:r>
+        <w:rPr>
+          <w:rFonts w:hint="eastAsia"/>
+        </w:rPr>
+        <w:t>PID</w:t>
+      </w:r>
+      <w:r>
+        <w:rPr>
+          <w:rFonts w:hint="eastAsia"/>
+        </w:rPr>
+        <w:t>控制器控制双边腿长发生改变，来使得机体始终保持</w:t>
+      </w:r>
+      <w:proofErr w:type="gramStart"/>
+      <w:r>
+        <w:rPr>
+          <w:rFonts w:hint="eastAsia"/>
+        </w:rPr>
+        <w:t>横滚角为</w:t>
+      </w:r>
+      <w:proofErr w:type="gramEnd"/>
+      <w:r>
+        <w:rPr>
+          <w:rFonts w:hint="eastAsia"/>
+        </w:rPr>
+        <w:t>0</w:t>
+      </w:r>
+      <w:r>
+        <w:rPr>
+          <w:rFonts w:hint="eastAsia"/>
+        </w:rPr>
+        <w:t>。由测得数据可知，该过程中机器人</w:t>
+      </w:r>
+      <w:proofErr w:type="gramStart"/>
+      <w:r>
+        <w:rPr>
+          <w:rFonts w:hint="eastAsia"/>
+        </w:rPr>
+        <w:t>横滚角的</w:t>
+      </w:r>
+      <w:proofErr w:type="gramEnd"/>
+      <w:r>
+        <w:rPr>
+          <w:rFonts w:hint="eastAsia"/>
+        </w:rPr>
+        <w:t>变化幅值为</w:t>
+      </w:r>
+      <w:r>
+        <w:rPr>
+          <w:rFonts w:hint="eastAsia"/>
+        </w:rPr>
+        <w:t>0</w:t>
+      </w:r>
+      <w:r>
+        <w:rPr>
+          <w:rFonts w:hint="eastAsia"/>
+        </w:rPr>
+        <w:t>到</w:t>
+      </w:r>
+      <w:r>
+        <w:rPr>
+          <w:rFonts w:hint="eastAsia"/>
+        </w:rPr>
+        <w:t>0.07 rad</w:t>
+      </w:r>
+      <w:r>
+        <w:rPr>
+          <w:rFonts w:hint="eastAsia"/>
+        </w:rPr>
+        <w:t>，</w:t>
+      </w:r>
+      <w:proofErr w:type="gramStart"/>
+      <w:r>
+        <w:rPr>
+          <w:rFonts w:hint="eastAsia"/>
+        </w:rPr>
+        <w:t>该横滚角</w:t>
+      </w:r>
+      <w:proofErr w:type="gramEnd"/>
+      <w:r>
+        <w:rPr>
+          <w:rFonts w:hint="eastAsia"/>
+        </w:rPr>
+        <w:t>响应性能满足项目需求。</w:t>
+      </w:r>
+    </w:p>
+    <w:p>
+      <w:pPr>
+        <w:widowControl/>
+        <w:spacing w:before="156" w:after="156"/>
+        <w:rPr>
+          <w:rFonts w:hint="eastAsia"/>
+          <w:iCs/>
+        </w:rPr>
+      </w:pPr>
     </w:p>
     <w:p>
       <w:pPr>
@@ -18372,6 +18653,30 @@
           <w:rFonts w:hint="eastAsia"/>
           <w:iCs/>
         </w:rPr>
+        <w:t xml:space="preserve">    4.3 </w:t>
+      </w:r>
+      <w:r>
+        <w:rPr>
+          <w:rFonts w:hint="eastAsia"/>
+          <w:iCs/>
+        </w:rPr>
+        <w:t>离地检测与跳跃动作</w:t>
+      </w:r>
+    </w:p>
+    <w:p>
+      <w:pPr>
+        <w:widowControl/>
+        <w:spacing w:before="156" w:after="156"/>
+        <w:ind w:firstLine="420"/>
+        <w:rPr>
+          <w:iCs/>
+        </w:rPr>
+      </w:pPr>
+      <w:r>
+        <w:rPr>
+          <w:rFonts w:hint="eastAsia"/>
+          <w:iCs/>
+        </w:rPr>
         <w:t xml:space="preserve">    </w:t>
       </w:r>
       <w:r>
@@ -18414,7 +18719,15 @@
           <w:rFonts w:hint="eastAsia"/>
           <w:iCs/>
         </w:rPr>
-        <w:t>，经多次测试，该方式检测离地较为可靠与高效。关于离地后的处理，我们将驱动轮的输出置零，并将位移和偏航角两个状态变量置零，以使得机器人在落地后保持初始状态。</w:t>
+        <w:t>，经多次测试，该方式检</w:t>
+      </w:r>
+      <w:r>
+        <w:rPr>
+          <w:rFonts w:hint="eastAsia"/>
+          <w:iCs/>
+        </w:rPr>
+        <w:lastRenderedPageBreak/>
+        <w:t>测离地较为可靠与高效。关于离地后的处理，我们将驱动轮的输出置零，并将位移和偏航角两个状态变量置零，以使得机器人在落地后保持初始状态。</w:t>
       </w:r>
     </w:p>
     <w:p>
@@ -18447,7 +18760,7 @@
                     <pic:cNvPicPr/>
                   </pic:nvPicPr>
                   <pic:blipFill>
-                    <a:blip r:embed="rId19"/>
+                    <a:blip r:embed="rId20"/>
                     <a:stretch>
                       <a:fillRect/>
                     </a:stretch>
@@ -18702,7 +19015,7 @@
                     </pic:cNvPicPr>
                   </pic:nvPicPr>
                   <pic:blipFill>
-                    <a:blip r:embed="rId20" cstate="print">
+                    <a:blip r:embed="rId21" cstate="print">
                       <a:extLst>
                         <a:ext uri="{28A0092B-C50C-407E-A947-70E740481C1C}">
                           <a14:useLocalDpi xmlns:a14="http://schemas.microsoft.com/office/drawing/2010/main" val="0"/>
@@ -18802,7 +19115,7 @@
                     <pic:cNvPicPr/>
                   </pic:nvPicPr>
                   <pic:blipFill>
-                    <a:blip r:embed="rId21"/>
+                    <a:blip r:embed="rId22"/>
                     <a:stretch>
                       <a:fillRect/>
                     </a:stretch>
@@ -18864,12 +19177,12 @@
       </w:pPr>
     </w:p>
     <w:sectPr>
-      <w:headerReference w:type="even" r:id="rId22"/>
-      <w:headerReference w:type="default" r:id="rId23"/>
-      <w:footerReference w:type="even" r:id="rId24"/>
-      <w:footerReference w:type="default" r:id="rId25"/>
-      <w:headerReference w:type="first" r:id="rId26"/>
-      <w:footerReference w:type="first" r:id="rId27"/>
+      <w:headerReference w:type="even" r:id="rId23"/>
+      <w:headerReference w:type="default" r:id="rId24"/>
+      <w:footerReference w:type="even" r:id="rId25"/>
+      <w:footerReference w:type="default" r:id="rId26"/>
+      <w:headerReference w:type="first" r:id="rId27"/>
+      <w:footerReference w:type="first" r:id="rId28"/>
       <w:pgSz w:w="11906" w:h="16838"/>
       <w:pgMar w:top="1440" w:right="1800" w:bottom="1440" w:left="1800" w:header="851" w:footer="992" w:gutter="0"/>
       <w:cols w:space="425"/>
@@ -22080,7 +22393,7 @@
   <w:style w:type="paragraph" w:default="1" w:styleId="a">
     <w:name w:val="Normal"/>
     <w:qFormat/>
-    <w:rsid w:val="005B0780"/>
+    <w:rsid w:val="00275A45"/>
     <w:pPr>
       <w:widowControl w:val="0"/>
       <w:spacing w:beforeLines="50" w:before="50" w:afterLines="50" w:after="50"/>
@@ -23112,12 +23425,14 @@
     <w:rsid w:val="000F737B"/>
     <w:rsid w:val="0019617C"/>
     <w:rsid w:val="002F199C"/>
+    <w:rsid w:val="00304119"/>
     <w:rsid w:val="00365FCB"/>
     <w:rsid w:val="0038465B"/>
     <w:rsid w:val="003C5052"/>
     <w:rsid w:val="00402BAA"/>
     <w:rsid w:val="00417E1D"/>
     <w:rsid w:val="0059479F"/>
+    <w:rsid w:val="00803039"/>
     <w:rsid w:val="009544F6"/>
     <w:rsid w:val="00954AB7"/>
     <w:rsid w:val="009C6B95"/>

</xml_diff>

<commit_message>
ec part word and ppt ready
</commit_message>
<xml_diff>
--- a/Reference/Wiibot_EC.docx
+++ b/Reference/Wiibot_EC.docx
@@ -273,116 +273,7 @@
         <w:ind w:left="420"/>
         <w:jc w:val="center"/>
       </w:pPr>
-    </w:p>
-    <w:p>
-      <w:pPr>
-        <w:pStyle w:val="a9"/>
-        <w:widowControl/>
-        <w:spacing w:before="156" w:after="156"/>
-        <w:ind w:left="420"/>
-        <w:jc w:val="center"/>
-      </w:pPr>
-    </w:p>
-    <w:p>
-      <w:pPr>
-        <w:pStyle w:val="a9"/>
-        <w:widowControl/>
-        <w:spacing w:before="156" w:after="156"/>
-        <w:ind w:left="420"/>
-        <w:jc w:val="center"/>
-      </w:pPr>
-    </w:p>
-    <w:p>
-      <w:pPr>
-        <w:pStyle w:val="a9"/>
-        <w:widowControl/>
-        <w:spacing w:before="156" w:after="156"/>
-        <w:ind w:left="420"/>
-        <w:jc w:val="center"/>
-      </w:pPr>
-    </w:p>
-    <w:p>
-      <w:pPr>
-        <w:pStyle w:val="a9"/>
-        <w:widowControl/>
-        <w:spacing w:before="156" w:after="156"/>
-        <w:ind w:left="420"/>
-        <w:jc w:val="center"/>
-      </w:pPr>
-    </w:p>
-    <w:p>
-      <w:pPr>
-        <w:pStyle w:val="a9"/>
-        <w:widowControl/>
-        <w:spacing w:before="156" w:after="156"/>
-        <w:ind w:left="420"/>
-        <w:jc w:val="center"/>
-      </w:pPr>
-    </w:p>
-    <w:p>
-      <w:pPr>
-        <w:pStyle w:val="a9"/>
-        <w:widowControl/>
-        <w:spacing w:before="156" w:after="156"/>
-        <w:ind w:left="420"/>
-        <w:jc w:val="center"/>
-      </w:pPr>
-    </w:p>
-    <w:p>
-      <w:pPr>
-        <w:pStyle w:val="a9"/>
-        <w:widowControl/>
-        <w:spacing w:before="156" w:after="156"/>
-        <w:ind w:left="420"/>
-        <w:jc w:val="center"/>
-      </w:pPr>
-    </w:p>
-    <w:p>
-      <w:pPr>
-        <w:pStyle w:val="a9"/>
-        <w:widowControl/>
-        <w:spacing w:before="156" w:after="156"/>
-        <w:ind w:left="420"/>
-        <w:jc w:val="center"/>
-      </w:pPr>
-    </w:p>
-    <w:p>
-      <w:pPr>
-        <w:pStyle w:val="a9"/>
-        <w:widowControl/>
-        <w:spacing w:before="156" w:after="156"/>
-        <w:ind w:left="420"/>
-        <w:jc w:val="center"/>
-      </w:pPr>
-    </w:p>
-    <w:p>
-      <w:pPr>
-        <w:pStyle w:val="a9"/>
-        <w:widowControl/>
-        <w:spacing w:before="156" w:after="156"/>
-        <w:ind w:left="420"/>
-        <w:jc w:val="center"/>
-      </w:pPr>
-    </w:p>
-    <w:p>
-      <w:pPr>
-        <w:pStyle w:val="a9"/>
-        <w:widowControl/>
-        <w:spacing w:before="156" w:after="156"/>
-        <w:ind w:left="420"/>
-        <w:jc w:val="center"/>
-      </w:pPr>
-    </w:p>
-    <w:p>
-      <w:pPr>
-        <w:pStyle w:val="a9"/>
-        <w:widowControl/>
-        <w:spacing w:before="156" w:after="156"/>
-        <w:ind w:left="420"/>
-        <w:jc w:val="center"/>
-      </w:pPr>
-      <w:r>
-        <w:lastRenderedPageBreak/>
+      <w:r>
         <w:t>表</w:t>
       </w:r>
       <w:r>
@@ -4304,6 +4195,7 @@
         <w:rPr>
           <w:rFonts w:hint="eastAsia"/>
         </w:rPr>
+        <w:lastRenderedPageBreak/>
         <w:t>其中：</w:t>
       </w:r>
     </w:p>
@@ -7029,7 +6921,6 @@
             <w:rPr>
               <w:rFonts w:ascii="Cambria Math" w:hAnsi="Cambria Math" w:hint="eastAsia"/>
             </w:rPr>
-            <w:lastRenderedPageBreak/>
             <m:t>x</m:t>
           </m:r>
           <m:r>
@@ -9357,7 +9248,6 @@
           <w:iCs/>
           <w:noProof/>
         </w:rPr>
-        <w:lastRenderedPageBreak/>
         <w:drawing>
           <wp:inline distT="0" distB="0" distL="0" distR="0" wp14:anchorId="7EE3DAA8" wp14:editId="0EDF5D8E">
             <wp:extent cx="2701873" cy="1933859"/>
@@ -9557,6 +9447,7 @@
         <w:rPr>
           <w:rFonts w:hint="eastAsia"/>
         </w:rPr>
+        <w:lastRenderedPageBreak/>
         <w:t>2</w:t>
       </w:r>
       <w:r>
@@ -10489,7 +10380,6 @@
         <w:ind w:firstLine="420"/>
       </w:pPr>
       <w:r>
-        <w:lastRenderedPageBreak/>
         <w:t>其中：</w:t>
       </w:r>
     </w:p>
@@ -11056,6 +10946,7 @@
           <w:rPr>
             <w:rFonts w:ascii="Cambria Math" w:hAnsi="Cambria Math" w:hint="eastAsia"/>
           </w:rPr>
+          <w:lastRenderedPageBreak/>
           <m:t>A</m:t>
         </m:r>
         <m:r>
@@ -11550,7 +11441,6 @@
         <w:rPr>
           <w:rFonts w:hint="eastAsia"/>
         </w:rPr>
-        <w:lastRenderedPageBreak/>
         <w:t>基于该项目平衡车的四连杆腿部构型，可以通过关节电机的输出来调整机器人的腿部长度；同时，为了让机器人在进行视觉识别时机体保持</w:t>
       </w:r>
       <w:proofErr w:type="gramStart"/>
@@ -11932,6 +11822,7 @@
         <w:rPr>
           <w:rFonts w:hint="eastAsia"/>
         </w:rPr>
+        <w:lastRenderedPageBreak/>
         <w:t xml:space="preserve">2.3 </w:t>
       </w:r>
       <w:r>
@@ -12107,7 +11998,6 @@
         <w:rPr>
           <w:rFonts w:hint="eastAsia"/>
         </w:rPr>
-        <w:lastRenderedPageBreak/>
         <w:t>图</w:t>
       </w:r>
       <w:r>
@@ -12980,6 +12870,7 @@
         <w:rPr>
           <w:rFonts w:hint="eastAsia"/>
         </w:rPr>
+        <w:lastRenderedPageBreak/>
         <w:t>在</w:t>
       </w:r>
       <w:r>
@@ -13455,7 +13346,6 @@
         <w:rPr>
           <w:noProof/>
         </w:rPr>
-        <w:lastRenderedPageBreak/>
         <w:drawing>
           <wp:inline distT="0" distB="0" distL="0" distR="0" wp14:anchorId="14479CFC" wp14:editId="2CCB10E2">
             <wp:extent cx="5326374" cy="3242973"/>
@@ -13675,6 +13565,7 @@
           <w:rFonts w:hint="eastAsia"/>
           <w:iCs/>
         </w:rPr>
+        <w:lastRenderedPageBreak/>
         <w:t xml:space="preserve">3. </w:t>
       </w:r>
       <w:r>
@@ -14018,7 +13909,6 @@
               <w:rPr>
                 <w:iCs/>
               </w:rPr>
-              <w:lastRenderedPageBreak/>
               <w:t>CAN</w:t>
             </w:r>
             <w:r>
@@ -14160,7 +14050,6 @@
                 <w:rFonts w:hint="eastAsia"/>
                 <w:iCs/>
               </w:rPr>
-              <w:lastRenderedPageBreak/>
               <w:t>搭载的芯片提供足够高的运算能力，让机器人控制频率保持</w:t>
             </w:r>
             <w:r>
@@ -14168,7 +14057,6 @@
                 <w:rFonts w:hint="eastAsia"/>
                 <w:iCs/>
               </w:rPr>
-              <w:lastRenderedPageBreak/>
               <w:t>1000Hz</w:t>
             </w:r>
             <w:r>
@@ -14198,7 +14086,6 @@
                 <w:rFonts w:hint="eastAsia"/>
                 <w:iCs/>
               </w:rPr>
-              <w:lastRenderedPageBreak/>
               <w:t>1</w:t>
             </w:r>
           </w:p>
@@ -15148,6 +15035,7 @@
           <w:rFonts w:hint="eastAsia"/>
           <w:iCs/>
         </w:rPr>
+        <w:lastRenderedPageBreak/>
         <w:t xml:space="preserve">4. </w:t>
       </w:r>
       <w:r>
@@ -15599,7 +15487,6 @@
           <w:iCs/>
           <w:noProof/>
         </w:rPr>
-        <w:lastRenderedPageBreak/>
         <w:drawing>
           <wp:inline distT="0" distB="0" distL="0" distR="0" wp14:anchorId="629D81EF" wp14:editId="4E1206C4">
             <wp:extent cx="5838469" cy="2295040"/>
@@ -16218,6 +16105,7 @@
         <w:spacing w:before="156" w:after="156"/>
         <w:ind w:firstLine="420"/>
         <w:rPr>
+          <w:rFonts w:hint="eastAsia"/>
           <w:iCs/>
         </w:rPr>
       </w:pPr>
@@ -16317,16 +16205,6 @@
         </w:rPr>
         <w:t>所示。</w:t>
       </w:r>
-    </w:p>
-    <w:p>
-      <w:pPr>
-        <w:widowControl/>
-        <w:spacing w:before="156" w:after="156"/>
-        <w:ind w:firstLine="420"/>
-        <w:rPr>
-          <w:iCs/>
-        </w:rPr>
-      </w:pPr>
     </w:p>
     <w:p>
       <w:pPr>
@@ -17762,9 +17640,9 @@
           <w:noProof/>
         </w:rPr>
         <w:drawing>
-          <wp:inline distT="0" distB="0" distL="0" distR="0" wp14:anchorId="6338AC43" wp14:editId="5911FE54">
-            <wp:extent cx="3606776" cy="2687494"/>
-            <wp:effectExtent l="19050" t="19050" r="13335" b="17780"/>
+          <wp:inline distT="0" distB="0" distL="0" distR="0" wp14:anchorId="6338AC43" wp14:editId="054B0F51">
+            <wp:extent cx="3661652" cy="2728384"/>
+            <wp:effectExtent l="19050" t="19050" r="15240" b="15240"/>
             <wp:docPr id="1376509683" name="图片 1"/>
             <wp:cNvGraphicFramePr>
               <a:graphicFrameLocks xmlns:a="http://schemas.openxmlformats.org/drawingml/2006/main" noChangeAspect="1"/>
@@ -17785,7 +17663,7 @@
                   <pic:spPr>
                     <a:xfrm>
                       <a:off x="0" y="0"/>
-                      <a:ext cx="3627159" cy="2702682"/>
+                      <a:ext cx="3686280" cy="2746735"/>
                     </a:xfrm>
                     <a:prstGeom prst="rect">
                       <a:avLst/>
@@ -18332,9 +18210,6 @@
         <w:widowControl/>
         <w:spacing w:before="156" w:after="156"/>
         <w:ind w:firstLine="420"/>
-        <w:rPr>
-          <w:rFonts w:hint="eastAsia"/>
-        </w:rPr>
       </w:pPr>
       <w:r>
         <w:rPr>
@@ -18389,18 +18264,15 @@
         <w:widowControl/>
         <w:spacing w:before="156" w:after="156"/>
         <w:jc w:val="center"/>
-        <w:rPr>
-          <w:rFonts w:hint="eastAsia"/>
-        </w:rPr>
       </w:pPr>
       <w:r>
         <w:rPr>
           <w:noProof/>
         </w:rPr>
         <w:drawing>
-          <wp:inline distT="0" distB="0" distL="0" distR="0" wp14:anchorId="7301EF75" wp14:editId="5C2A352F">
-            <wp:extent cx="4902200" cy="5500072"/>
-            <wp:effectExtent l="0" t="0" r="0" b="5715"/>
+          <wp:inline distT="0" distB="0" distL="0" distR="0" wp14:anchorId="7301EF75" wp14:editId="68A588AD">
+            <wp:extent cx="4576233" cy="5134350"/>
+            <wp:effectExtent l="0" t="0" r="0" b="0"/>
             <wp:docPr id="1838476757" name="图片 4"/>
             <wp:cNvGraphicFramePr>
               <a:graphicFrameLocks xmlns:a="http://schemas.openxmlformats.org/drawingml/2006/main" noChangeAspect="1"/>
@@ -18430,7 +18302,7 @@
                   <pic:spPr bwMode="auto">
                     <a:xfrm>
                       <a:off x="0" y="0"/>
-                      <a:ext cx="4904101" cy="5502205"/>
+                      <a:ext cx="4584810" cy="5143973"/>
                     </a:xfrm>
                     <a:prstGeom prst="rect">
                       <a:avLst/>
@@ -18463,31 +18335,13 @@
         <w:rPr>
           <w:rFonts w:hint="eastAsia"/>
         </w:rPr>
-        <w:t>1</w:t>
-      </w:r>
-      <w:r>
-        <w:rPr>
-          <w:rFonts w:hint="eastAsia"/>
-        </w:rPr>
-        <w:t>2</w:t>
-      </w:r>
-      <w:r>
-        <w:rPr>
-          <w:rFonts w:hint="eastAsia"/>
-        </w:rPr>
-        <w:t xml:space="preserve"> </w:t>
-      </w:r>
-      <w:r>
-        <w:rPr>
-          <w:rFonts w:hint="eastAsia"/>
-        </w:rPr>
-        <w:t>机器人</w:t>
-      </w:r>
-      <w:r>
-        <w:rPr>
-          <w:rFonts w:hint="eastAsia"/>
-        </w:rPr>
-        <w:t>单侧上坡时测得的机体</w:t>
+        <w:t xml:space="preserve">12 </w:t>
+      </w:r>
+      <w:r>
+        <w:rPr>
+          <w:rFonts w:hint="eastAsia"/>
+        </w:rPr>
+        <w:t>机器人单侧上坡时测得的机体</w:t>
       </w:r>
       <w:proofErr w:type="gramStart"/>
       <w:r>
@@ -18628,16 +18482,6 @@
         </w:rPr>
         <w:t>响应性能满足项目需求。</w:t>
       </w:r>
-    </w:p>
-    <w:p>
-      <w:pPr>
-        <w:widowControl/>
-        <w:spacing w:before="156" w:after="156"/>
-        <w:rPr>
-          <w:rFonts w:hint="eastAsia"/>
-          <w:iCs/>
-        </w:rPr>
-      </w:pPr>
     </w:p>
     <w:p>
       <w:pPr>
@@ -18719,15 +18563,7 @@
           <w:rFonts w:hint="eastAsia"/>
           <w:iCs/>
         </w:rPr>
-        <w:t>，经多次测试，该方式检</w:t>
-      </w:r>
-      <w:r>
-        <w:rPr>
-          <w:rFonts w:hint="eastAsia"/>
-          <w:iCs/>
-        </w:rPr>
-        <w:lastRenderedPageBreak/>
-        <w:t>测离地较为可靠与高效。关于离地后的处理，我们将驱动轮的输出置零，并将位移和偏航角两个状态变量置零，以使得机器人在落地后保持初始状态。</w:t>
+        <w:t>，经多次测试，该方式检测离地较为可靠与高效。关于离地后的处理，我们将驱动轮的输出置零，并将位移和偏航角两个状态变量置零，以使得机器人在落地后保持初始状态。</w:t>
       </w:r>
     </w:p>
     <w:p>
@@ -18744,10 +18580,11 @@
           <w:iCs/>
           <w:noProof/>
         </w:rPr>
+        <w:lastRenderedPageBreak/>
         <w:drawing>
-          <wp:inline distT="0" distB="0" distL="0" distR="0" wp14:anchorId="65A25F37" wp14:editId="69550BA5">
-            <wp:extent cx="3370582" cy="2718865"/>
-            <wp:effectExtent l="19050" t="19050" r="20320" b="24765"/>
+          <wp:inline distT="0" distB="0" distL="0" distR="0" wp14:anchorId="65A25F37" wp14:editId="585B626E">
+            <wp:extent cx="3109383" cy="2508171"/>
+            <wp:effectExtent l="19050" t="19050" r="15240" b="26035"/>
             <wp:docPr id="1140462994" name="图片 1"/>
             <wp:cNvGraphicFramePr>
               <a:graphicFrameLocks xmlns:a="http://schemas.openxmlformats.org/drawingml/2006/main" noChangeAspect="1"/>
@@ -18768,7 +18605,7 @@
                   <pic:spPr>
                     <a:xfrm>
                       <a:off x="0" y="0"/>
-                      <a:ext cx="3417441" cy="2756664"/>
+                      <a:ext cx="3158796" cy="2548030"/>
                     </a:xfrm>
                     <a:prstGeom prst="rect">
                       <a:avLst/>
@@ -18998,9 +18835,9 @@
           <w:noProof/>
         </w:rPr>
         <w:drawing>
-          <wp:inline distT="0" distB="0" distL="0" distR="0" wp14:anchorId="29ED7899" wp14:editId="4DC0509C">
-            <wp:extent cx="5290846" cy="1713506"/>
-            <wp:effectExtent l="0" t="0" r="5080" b="1270"/>
+          <wp:inline distT="0" distB="0" distL="0" distR="0" wp14:anchorId="29ED7899" wp14:editId="44911CE3">
+            <wp:extent cx="5126567" cy="1660302"/>
+            <wp:effectExtent l="0" t="0" r="0" b="0"/>
             <wp:docPr id="1608451224" name="图片 3"/>
             <wp:cNvGraphicFramePr>
               <a:graphicFrameLocks xmlns:a="http://schemas.openxmlformats.org/drawingml/2006/main" noChangeAspect="1"/>
@@ -19030,7 +18867,7 @@
                   <pic:spPr bwMode="auto">
                     <a:xfrm>
                       <a:off x="0" y="0"/>
-                      <a:ext cx="5363839" cy="1737146"/>
+                      <a:ext cx="5207912" cy="1686647"/>
                     </a:xfrm>
                     <a:prstGeom prst="rect">
                       <a:avLst/>
@@ -19098,11 +18935,10 @@
           <w:iCs/>
           <w:noProof/>
         </w:rPr>
-        <w:lastRenderedPageBreak/>
         <w:drawing>
-          <wp:inline distT="0" distB="0" distL="0" distR="0" wp14:anchorId="152E6F2B" wp14:editId="246EE7D3">
-            <wp:extent cx="3940774" cy="2318633"/>
-            <wp:effectExtent l="19050" t="19050" r="22225" b="24765"/>
+          <wp:inline distT="0" distB="0" distL="0" distR="0" wp14:anchorId="152E6F2B" wp14:editId="7EC416B8">
+            <wp:extent cx="3706283" cy="2180665"/>
+            <wp:effectExtent l="19050" t="19050" r="27940" b="10160"/>
             <wp:docPr id="938938216" name="图片 1"/>
             <wp:cNvGraphicFramePr>
               <a:graphicFrameLocks xmlns:a="http://schemas.openxmlformats.org/drawingml/2006/main" noChangeAspect="1"/>
@@ -19123,7 +18959,7 @@
                   <pic:spPr>
                     <a:xfrm>
                       <a:off x="0" y="0"/>
-                      <a:ext cx="4015389" cy="2362534"/>
+                      <a:ext cx="3782374" cy="2225434"/>
                     </a:xfrm>
                     <a:prstGeom prst="rect">
                       <a:avLst/>
@@ -19146,6 +18982,9 @@
         <w:widowControl/>
         <w:spacing w:before="156" w:after="156"/>
         <w:jc w:val="center"/>
+        <w:rPr>
+          <w:rFonts w:hint="eastAsia"/>
+        </w:rPr>
       </w:pPr>
       <w:r>
         <w:rPr>
@@ -19165,16 +19004,6 @@
         </w:rPr>
         <w:t>机器人两次跳跃动作过程内外环控制器的输出曲线</w:t>
       </w:r>
-    </w:p>
-    <w:p>
-      <w:pPr>
-        <w:widowControl/>
-        <w:spacing w:before="156" w:after="156"/>
-        <w:jc w:val="center"/>
-        <w:rPr>
-          <w:iCs/>
-        </w:rPr>
-      </w:pPr>
     </w:p>
     <w:sectPr>
       <w:headerReference w:type="even" r:id="rId23"/>
@@ -23424,8 +23253,8 @@
     <w:rsid w:val="000D7967"/>
     <w:rsid w:val="000F737B"/>
     <w:rsid w:val="0019617C"/>
+    <w:rsid w:val="00297BBD"/>
     <w:rsid w:val="002F199C"/>
-    <w:rsid w:val="00304119"/>
     <w:rsid w:val="00365FCB"/>
     <w:rsid w:val="0038465B"/>
     <w:rsid w:val="003C5052"/>
@@ -23438,9 +23267,11 @@
     <w:rsid w:val="009C6B95"/>
     <w:rsid w:val="00BB0445"/>
     <w:rsid w:val="00C036DD"/>
+    <w:rsid w:val="00C15184"/>
     <w:rsid w:val="00C352BB"/>
     <w:rsid w:val="00C70930"/>
     <w:rsid w:val="00D42F9F"/>
+    <w:rsid w:val="00E21B5F"/>
     <w:rsid w:val="00E52FF1"/>
     <w:rsid w:val="00F97BC9"/>
   </w:rsids>

</xml_diff>